<commit_message>
Fixing feature #2390 by using Apache Tika. Since Tika 0.9 has some bugs, we are using our own version of Tika's parsers
</commit_message>
<xml_diff>
--- a/lib-core/src/test/resources/Test.docx
+++ b/lib-core/src/test/resources/Test.docx
@@ -459,7 +459,12 @@
       </w:r>
     </w:p>
     <w:sectPr>
-      <w:footerReference w:type="first" r:id="rId9"/>
+      <w:headerReference w:type="even" r:id="rId9"/>
+      <w:headerReference w:type="default" r:id="rId10"/>
+      <w:footerReference w:type="even" r:id="rId11"/>
+      <w:footerReference w:type="default" r:id="rId12"/>
+      <w:headerReference w:type="first" r:id="rId13"/>
+      <w:footerReference w:type="first" r:id="rId14"/>
       <w:type w:val="continuous"/>
       <w:pgSz w:w="11906" w:h="16838" w:code="9"/>
       <w:pgMar w:top="1134" w:right="851" w:bottom="1134" w:left="851" w:header="567" w:footer="567" w:gutter="0"/>
@@ -490,6 +495,26 @@
 </file>
 
 <file path=word/footer1.xml><?xml version="1.0" encoding="utf-8"?>
+<w:ftr xmlns:ve="http://schemas.openxmlformats.org/markup-compatibility/2006" xmlns:o="urn:schemas-microsoft-com:office:office" xmlns:r="http://schemas.openxmlformats.org/officeDocument/2006/relationships" xmlns:m="http://schemas.openxmlformats.org/officeDocument/2006/math" xmlns:v="urn:schemas-microsoft-com:vml" xmlns:wp="http://schemas.openxmlformats.org/drawingml/2006/wordprocessingDrawing" xmlns:w10="urn:schemas-microsoft-com:office:word" xmlns:w="http://schemas.openxmlformats.org/wordprocessingml/2006/main" xmlns:wne="http://schemas.microsoft.com/office/word/2006/wordml">
+  <w:p>
+    <w:pPr>
+      <w:pStyle w:val="Pieddepage"/>
+    </w:pPr>
+  </w:p>
+</w:ftr>
+</file>
+
+<file path=word/footer2.xml><?xml version="1.0" encoding="utf-8"?>
+<w:ftr xmlns:ve="http://schemas.openxmlformats.org/markup-compatibility/2006" xmlns:o="urn:schemas-microsoft-com:office:office" xmlns:r="http://schemas.openxmlformats.org/officeDocument/2006/relationships" xmlns:m="http://schemas.openxmlformats.org/officeDocument/2006/math" xmlns:v="urn:schemas-microsoft-com:vml" xmlns:wp="http://schemas.openxmlformats.org/drawingml/2006/wordprocessingDrawing" xmlns:w10="urn:schemas-microsoft-com:office:word" xmlns:w="http://schemas.openxmlformats.org/wordprocessingml/2006/main" xmlns:wne="http://schemas.microsoft.com/office/word/2006/wordml">
+  <w:p>
+    <w:pPr>
+      <w:pStyle w:val="Pieddepage"/>
+    </w:pPr>
+  </w:p>
+</w:ftr>
+</file>
+
+<file path=word/footer3.xml><?xml version="1.0" encoding="utf-8"?>
 <w:ftr xmlns:ve="http://schemas.openxmlformats.org/markup-compatibility/2006" xmlns:o="urn:schemas-microsoft-com:office:office" xmlns:r="http://schemas.openxmlformats.org/officeDocument/2006/relationships" xmlns:m="http://schemas.openxmlformats.org/officeDocument/2006/math" xmlns:v="urn:schemas-microsoft-com:vml" xmlns:wp="http://schemas.openxmlformats.org/drawingml/2006/wordprocessingDrawing" xmlns:w10="urn:schemas-microsoft-com:office:word" xmlns:w="http://schemas.openxmlformats.org/wordprocessingml/2006/main" xmlns:wne="http://schemas.microsoft.com/office/word/2006/wordml">
   <w:tbl>
     <w:tblPr>
@@ -890,6 +915,36 @@
 </w:footnotes>
 </file>
 
+<file path=word/header1.xml><?xml version="1.0" encoding="utf-8"?>
+<w:hdr xmlns:ve="http://schemas.openxmlformats.org/markup-compatibility/2006" xmlns:o="urn:schemas-microsoft-com:office:office" xmlns:r="http://schemas.openxmlformats.org/officeDocument/2006/relationships" xmlns:m="http://schemas.openxmlformats.org/officeDocument/2006/math" xmlns:v="urn:schemas-microsoft-com:vml" xmlns:wp="http://schemas.openxmlformats.org/drawingml/2006/wordprocessingDrawing" xmlns:w10="urn:schemas-microsoft-com:office:word" xmlns:w="http://schemas.openxmlformats.org/wordprocessingml/2006/main" xmlns:wne="http://schemas.microsoft.com/office/word/2006/wordml">
+  <w:p>
+    <w:pPr>
+      <w:pStyle w:val="En-tte"/>
+    </w:pPr>
+  </w:p>
+</w:hdr>
+</file>
+
+<file path=word/header2.xml><?xml version="1.0" encoding="utf-8"?>
+<w:hdr xmlns:ve="http://schemas.openxmlformats.org/markup-compatibility/2006" xmlns:o="urn:schemas-microsoft-com:office:office" xmlns:r="http://schemas.openxmlformats.org/officeDocument/2006/relationships" xmlns:m="http://schemas.openxmlformats.org/officeDocument/2006/math" xmlns:v="urn:schemas-microsoft-com:vml" xmlns:wp="http://schemas.openxmlformats.org/drawingml/2006/wordprocessingDrawing" xmlns:w10="urn:schemas-microsoft-com:office:word" xmlns:w="http://schemas.openxmlformats.org/wordprocessingml/2006/main" xmlns:wne="http://schemas.microsoft.com/office/word/2006/wordml">
+  <w:p>
+    <w:pPr>
+      <w:pStyle w:val="En-tte"/>
+    </w:pPr>
+  </w:p>
+</w:hdr>
+</file>
+
+<file path=word/header3.xml><?xml version="1.0" encoding="utf-8"?>
+<w:hdr xmlns:ve="http://schemas.openxmlformats.org/markup-compatibility/2006" xmlns:o="urn:schemas-microsoft-com:office:office" xmlns:r="http://schemas.openxmlformats.org/officeDocument/2006/relationships" xmlns:m="http://schemas.openxmlformats.org/officeDocument/2006/math" xmlns:v="urn:schemas-microsoft-com:vml" xmlns:wp="http://schemas.openxmlformats.org/drawingml/2006/wordprocessingDrawing" xmlns:w10="urn:schemas-microsoft-com:office:word" xmlns:w="http://schemas.openxmlformats.org/wordprocessingml/2006/main" xmlns:wne="http://schemas.microsoft.com/office/word/2006/wordml">
+  <w:p>
+    <w:pPr>
+      <w:pStyle w:val="En-tte"/>
+    </w:pPr>
+  </w:p>
+</w:hdr>
+</file>
+
 <file path=word/numbering.xml><?xml version="1.0" encoding="utf-8"?>
 <w:numbering xmlns:ve="http://schemas.openxmlformats.org/markup-compatibility/2006" xmlns:o="urn:schemas-microsoft-com:office:office" xmlns:r="http://schemas.openxmlformats.org/officeDocument/2006/relationships" xmlns:m="http://schemas.openxmlformats.org/officeDocument/2006/math" xmlns:v="urn:schemas-microsoft-com:vml" xmlns:wp="http://schemas.openxmlformats.org/drawingml/2006/wordprocessingDrawing" xmlns:w10="urn:schemas-microsoft-com:office:word" xmlns:w="http://schemas.openxmlformats.org/wordprocessingml/2006/main" xmlns:wne="http://schemas.microsoft.com/office/word/2006/wordml">
   <w:numPicBullet w:numPicBulletId="0">
@@ -913,7 +968,7 @@
         <v:path o:extrusionok="f" gradientshapeok="t" o:connecttype="rect"/>
         <o:lock v:ext="edit" aspectratio="t"/>
       </v:shapetype>
-      <v:shape id="_x0000_i1036" type="#_x0000_t75" style="width:11.25pt;height:11.25pt" o:bullet="t">
+      <v:shape id="_x0000_i1031" type="#_x0000_t75" style="width:11.25pt;height:11.25pt" o:bullet="t">
         <v:imagedata r:id="rId1" o:title="mso94"/>
       </v:shape>
     </w:pict>
@@ -954,7 +1009,7 @@
         </v:handles>
         <o:lock v:ext="edit" text="t" shapetype="t"/>
       </v:shapetype>
-      <v:shape id="_x0000_i1037" type="#_x0000_t144" style="width:40.5pt;height:16.5pt" o:bullet="t" fillcolor="black">
+      <v:shape id="_x0000_i1032" type="#_x0000_t144" style="width:40.5pt;height:16.5pt" o:bullet="t" fillcolor="black">
         <v:shadow color="#868686"/>
         <v:textpath style="font-family:&quot;Arial&quot;;font-size:12pt;font-weight:bold" fitshape="t" trim="t" string="SOAP"/>
       </v:shape>
@@ -2206,11 +2261,16 @@
   </w:style>
   <w:style w:type="character" w:default="1" w:styleId="Policepardfaut">
     <w:name w:val="Default Paragraph Font"/>
+    <w:uiPriority w:val="1"/>
     <w:semiHidden/>
+    <w:unhideWhenUsed/>
   </w:style>
   <w:style w:type="table" w:default="1" w:styleId="TableauNormal">
     <w:name w:val="Normal Table"/>
+    <w:uiPriority w:val="99"/>
     <w:semiHidden/>
+    <w:unhideWhenUsed/>
+    <w:qFormat/>
     <w:tblPr>
       <w:tblInd w:w="0" w:type="dxa"/>
       <w:tblCellMar>
@@ -2223,7 +2283,9 @@
   </w:style>
   <w:style w:type="numbering" w:default="1" w:styleId="Aucuneliste">
     <w:name w:val="No List"/>
+    <w:uiPriority w:val="99"/>
     <w:semiHidden/>
+    <w:unhideWhenUsed/>
   </w:style>
   <w:style w:type="character" w:styleId="Lienhypertexte">
     <w:name w:val="Hyperlink"/>
@@ -2761,7 +2823,7 @@
 </file>
 
 <file path=customXml/itemProps1.xml><?xml version="1.0" encoding="utf-8"?>
-<ds:datastoreItem xmlns:ds="http://schemas.openxmlformats.org/officeDocument/2006/customXml" ds:itemID="{51DDE7BA-0BB0-47BB-9F83-2C8EF021B4BC}">
+<ds:datastoreItem xmlns:ds="http://schemas.openxmlformats.org/officeDocument/2006/customXml" ds:itemID="{9C76B502-0074-427E-94D1-86FFE4B4911E}">
   <ds:schemaRefs>
     <ds:schemaRef ds:uri="http://schemas.openxmlformats.org/officeDocument/2006/bibliography"/>
   </ds:schemaRefs>

</xml_diff>